<commit_message>
Added specification and some CV program sketches
</commit_message>
<xml_diff>
--- a/documents/subject_analysis.docx
+++ b/documents/subject_analysis.docx
@@ -1415,13 +1415,37 @@
         <w:rPr>
           <w:u w:val="single"/>
         </w:rPr>
-        <w:t xml:space="preserve">мобильного </w:t>
+        <w:t>приложения для самообучения игре на гитаре</w:t>
       </w:r>
       <w:r>
         <w:rPr>
           <w:u w:val="single"/>
         </w:rPr>
-        <w:t>приложения для самообучения игре на гитаре</w:t>
+        <w:t xml:space="preserve"> </w:t>
+      </w:r>
+      <w:r>
+        <w:rPr>
+          <w:u w:val="single"/>
+        </w:rPr>
+        <w:t>на основе</w:t>
+      </w:r>
+      <w:r>
+        <w:rPr>
+          <w:u w:val="single"/>
+        </w:rPr>
+        <w:t xml:space="preserve"> компьютерного</w:t>
+      </w:r>
+      <w:r>
+        <w:rPr>
+          <w:u w:val="single"/>
+        </w:rPr>
+        <w:t xml:space="preserve"> зрения</w:t>
+      </w:r>
+      <w:r>
+        <w:rPr>
+          <w:u w:val="single"/>
+        </w:rPr>
+        <w:t xml:space="preserve"> </w:t>
       </w:r>
     </w:p>
     <w:p>
@@ -1769,7 +1793,30 @@
     </w:p>
     <w:p>
       <w:pPr>
+        <w:pStyle w:val="a9"/>
+        <w:numPr>
+          <w:ilvl w:val="0"/>
+          <w:numId w:val="22"/>
+        </w:numPr>
+        <w:pBdr>
+          <w:bottom w:val="single" w:sz="12" w:space="1" w:color="auto"/>
+          <w:between w:val="single" w:sz="12" w:space="1" w:color="auto"/>
+        </w:pBdr>
         <w:jc w:val="both"/>
+        <w:rPr>
+          <w:bCs/>
+        </w:rPr>
+      </w:pPr>
+      <w:r>
+        <w:rPr>
+          <w:bCs/>
+        </w:rPr>
+        <w:t>Подготовить отчёт</w:t>
+      </w:r>
+    </w:p>
+    <w:p>
+      <w:pPr>
+        <w:jc w:val="both"/>
       </w:pPr>
     </w:p>
     <w:p>
@@ -1891,7 +1938,10 @@
         <w:jc w:val="both"/>
       </w:pPr>
       <w:r>
-        <w:t>И.о. зав. кафедрой __________________________________________</w:t>
+        <w:t>З</w:t>
+      </w:r>
+      <w:r>
+        <w:t>ав. кафедрой __________________________________________</w:t>
       </w:r>
       <w:r>
         <w:t xml:space="preserve"> Фёдоров Д</w:t>
@@ -2046,7 +2096,7 @@
         <w:rPr>
           <w:sz w:val="28"/>
         </w:rPr>
-        <w:t>, звук</w:t>
+        <w:t xml:space="preserve"> и рук</w:t>
       </w:r>
       <w:r>
         <w:rPr>
@@ -2088,12 +2138,8 @@
         </w:rPr>
         <w:t>, анализ расположения пальцев</w:t>
       </w:r>
-      <w:r>
-        <w:rPr>
-          <w:sz w:val="28"/>
-        </w:rPr>
-        <w:t xml:space="preserve"> и звука</w:t>
-      </w:r>
+      <w:bookmarkStart w:id="3" w:name="_GoBack"/>
+      <w:bookmarkEnd w:id="3"/>
       <w:r>
         <w:rPr>
           <w:sz w:val="28"/>
@@ -2167,13 +2213,34 @@
         <w:rPr>
           <w:sz w:val="28"/>
         </w:rPr>
-        <w:t xml:space="preserve">мобильного приложения </w:t>
+        <w:t xml:space="preserve">приложения </w:t>
       </w:r>
       <w:r>
         <w:rPr>
           <w:sz w:val="28"/>
         </w:rPr>
-        <w:t>для самообучения игре на гитаре средствами компьютерного зрения, анализа видеоизображения.</w:t>
+        <w:t xml:space="preserve">для самообучения игре на гитаре </w:t>
+      </w:r>
+      <w:r>
+        <w:rPr>
+          <w:sz w:val="28"/>
+          <w:szCs w:val="28"/>
+        </w:rPr>
+        <w:t>средствами анализа видеоизображения в реальном времени с возможностью распознавания основных составляющих инструмента и рук</w:t>
+      </w:r>
+      <w:r>
+        <w:rPr>
+          <w:sz w:val="28"/>
+          <w:szCs w:val="28"/>
+        </w:rPr>
+        <w:t xml:space="preserve"> </w:t>
+      </w:r>
+      <w:r>
+        <w:rPr>
+          <w:sz w:val="28"/>
+          <w:szCs w:val="28"/>
+        </w:rPr>
+        <w:t>играющего.</w:t>
       </w:r>
     </w:p>
     <w:p>
@@ -2274,7 +2341,14 @@
           <w:sz w:val="28"/>
           <w:szCs w:val="28"/>
         </w:rPr>
-        <w:t>изучить математические методы для анализа видеоизображений;</w:t>
+        <w:t>изучить математические методы для анализа видеоизображений</w:t>
+      </w:r>
+      <w:r>
+        <w:rPr>
+          <w:sz w:val="28"/>
+          <w:szCs w:val="28"/>
+        </w:rPr>
+        <w:t>;</w:t>
       </w:r>
     </w:p>
     <w:p>
@@ -2325,6 +2399,13 @@
           <w:sz w:val="28"/>
           <w:szCs w:val="28"/>
         </w:rPr>
+        <w:t xml:space="preserve"> и звука</w:t>
+      </w:r>
+      <w:r>
+        <w:rPr>
+          <w:sz w:val="28"/>
+          <w:szCs w:val="28"/>
+        </w:rPr>
         <w:t>;</w:t>
       </w:r>
     </w:p>
@@ -2371,7 +2452,14 @@
           <w:sz w:val="28"/>
           <w:szCs w:val="28"/>
         </w:rPr>
-        <w:t>разработать программное обеспечение</w:t>
+        <w:t xml:space="preserve">разработать </w:t>
+      </w:r>
+      <w:r>
+        <w:rPr>
+          <w:sz w:val="28"/>
+          <w:szCs w:val="28"/>
+        </w:rPr>
+        <w:t>приложение</w:t>
       </w:r>
       <w:r>
         <w:rPr>
@@ -2411,7 +2499,7 @@
           <w:color w:val="auto"/>
         </w:rPr>
       </w:pPr>
-      <w:bookmarkStart w:id="3" w:name="_Toc88239104"/>
+      <w:bookmarkStart w:id="4" w:name="_Toc88239104"/>
       <w:r>
         <w:rPr>
           <w:rFonts w:ascii="Times New Roman" w:hAnsi="Times New Roman" w:cs="Times New Roman"/>
@@ -2420,7 +2508,7 @@
         <w:lastRenderedPageBreak/>
         <w:t>ОПИСАНИЕ ПРЕДМЕТНОЙ ОБЛАСТИ</w:t>
       </w:r>
-      <w:bookmarkEnd w:id="3"/>
+      <w:bookmarkEnd w:id="4"/>
     </w:p>
     <w:p>
       <w:pPr>
@@ -2461,7 +2549,7 @@
           <w:shd w:val="clear" w:color="auto" w:fill="FFFFFF"/>
         </w:rPr>
       </w:pPr>
-      <w:bookmarkStart w:id="4" w:name="_Toc88239105"/>
+      <w:bookmarkStart w:id="5" w:name="_Toc88239105"/>
       <w:r>
         <w:rPr>
           <w:rFonts w:ascii="Times New Roman" w:hAnsi="Times New Roman" w:cs="Times New Roman"/>
@@ -2470,7 +2558,7 @@
         </w:rPr>
         <w:t>ОБЗОР АНАЛОГОВ</w:t>
       </w:r>
-      <w:bookmarkEnd w:id="4"/>
+      <w:bookmarkEnd w:id="5"/>
     </w:p>
     <w:p>
       <w:pPr>
@@ -2526,7 +2614,7 @@
           <w:color w:val="auto"/>
         </w:rPr>
       </w:pPr>
-      <w:bookmarkStart w:id="5" w:name="_Toc88239106"/>
+      <w:bookmarkStart w:id="6" w:name="_Toc88239106"/>
       <w:r>
         <w:rPr>
           <w:rFonts w:ascii="Times New Roman" w:hAnsi="Times New Roman" w:cs="Times New Roman"/>
@@ -2535,7 +2623,7 @@
         <w:lastRenderedPageBreak/>
         <w:t>СПИСОК ЛИТЕРАТУРЫ</w:t>
       </w:r>
-      <w:bookmarkEnd w:id="5"/>
+      <w:bookmarkEnd w:id="6"/>
     </w:p>
     <w:p>
       <w:pPr>
@@ -2564,8 +2652,6 @@
           <w:sz w:val="28"/>
         </w:rPr>
       </w:pPr>
-      <w:bookmarkStart w:id="6" w:name="_GoBack"/>
-      <w:bookmarkEnd w:id="6"/>
     </w:p>
     <w:sectPr>
       <w:footerReference w:type="even" r:id="rId8"/>
@@ -2670,7 +2756,7 @@
         <w:rStyle w:val="a5"/>
         <w:noProof/>
       </w:rPr>
-      <w:t>6</w:t>
+      <w:t>5</w:t>
     </w:r>
     <w:r>
       <w:rPr>
@@ -8251,7 +8337,7 @@
 </file>
 
 <file path=customXml/itemProps1.xml><?xml version="1.0" encoding="utf-8"?>
-<ds:datastoreItem xmlns:ds="http://schemas.openxmlformats.org/officeDocument/2006/customXml" ds:itemID="{DB85D211-E10F-4357-9931-1C6DE7C2698C}">
+<ds:datastoreItem xmlns:ds="http://schemas.openxmlformats.org/officeDocument/2006/customXml" ds:itemID="{CB70444A-F029-49FE-994E-275B707A5A93}">
   <ds:schemaRefs>
     <ds:schemaRef ds:uri="http://schemas.openxmlformats.org/officeDocument/2006/bibliography"/>
   </ds:schemaRefs>

</xml_diff>